<commit_message>
minor fixes to session 1
</commit_message>
<xml_diff>
--- a/material/Task3.docx
+++ b/material/Task3.docx
@@ -1,6 +1,6 @@
 
 <file path=word/document.xml><?xml version="1.0" encoding="utf-8"?>
-<w:document xmlns:wpc="http://schemas.microsoft.com/office/word/2010/wordprocessingCanvas" xmlns:cx="http://schemas.microsoft.com/office/drawing/2014/chartex" xmlns:cx1="http://schemas.microsoft.com/office/drawing/2015/9/8/chartex" xmlns:cx2="http://schemas.microsoft.com/office/drawing/2015/10/21/chartex" xmlns:cx3="http://schemas.microsoft.com/office/drawing/2016/5/9/chartex" xmlns:cx4="http://schemas.microsoft.com/office/drawing/2016/5/10/chartex" xmlns:cx5="http://schemas.microsoft.com/office/drawing/2016/5/11/chartex" xmlns:cx6="http://schemas.microsoft.com/office/drawing/2016/5/12/chartex" xmlns:cx7="http://schemas.microsoft.com/office/drawing/2016/5/13/chartex" xmlns:cx8="http://schemas.microsoft.com/office/drawing/2016/5/14/chartex" xmlns:mc="http://schemas.openxmlformats.org/markup-compatibility/2006" xmlns:aink="http://schemas.microsoft.com/office/drawing/2016/ink" xmlns:am3d="http://schemas.microsoft.com/office/drawing/2017/model3d" xmlns:o="urn:schemas-microsoft-com:office:office" xmlns:r="http://schemas.openxmlformats.org/officeDocument/2006/relationships" xmlns:m="http://schemas.openxmlformats.org/officeDocument/2006/math" xmlns:v="urn:schemas-microsoft-com:vml" xmlns:wp14="http://schemas.microsoft.com/office/word/2010/wordprocessingDrawing" xmlns:wp="http://schemas.openxmlformats.org/drawingml/2006/wordprocessingDrawing" xmlns:w10="urn:schemas-microsoft-com:office:word" xmlns:w="http://schemas.openxmlformats.org/wordprocessingml/2006/main" xmlns:w14="http://schemas.microsoft.com/office/word/2010/wordml" xmlns:w15="http://schemas.microsoft.com/office/word/2012/wordml" xmlns:w16cex="http://schemas.microsoft.com/office/word/2018/wordml/cex" xmlns:w16cid="http://schemas.microsoft.com/office/word/2016/wordml/cid" xmlns:w16="http://schemas.microsoft.com/office/word/2018/wordml" xmlns:w16se="http://schemas.microsoft.com/office/word/2015/wordml/symex" xmlns:wpg="http://schemas.microsoft.com/office/word/2010/wordprocessingGroup" xmlns:wpi="http://schemas.microsoft.com/office/word/2010/wordprocessingInk" xmlns:wne="http://schemas.microsoft.com/office/word/2006/wordml" xmlns:wps="http://schemas.microsoft.com/office/word/2010/wordprocessingShape" mc:Ignorable="w14 w15 w16se w16cid w16 w16cex wp14">
+<w:document xmlns:wpc="http://schemas.microsoft.com/office/word/2010/wordprocessingCanvas" xmlns:cx="http://schemas.microsoft.com/office/drawing/2014/chartex" xmlns:cx1="http://schemas.microsoft.com/office/drawing/2015/9/8/chartex" xmlns:cx2="http://schemas.microsoft.com/office/drawing/2015/10/21/chartex" xmlns:cx3="http://schemas.microsoft.com/office/drawing/2016/5/9/chartex" xmlns:cx4="http://schemas.microsoft.com/office/drawing/2016/5/10/chartex" xmlns:cx5="http://schemas.microsoft.com/office/drawing/2016/5/11/chartex" xmlns:cx6="http://schemas.microsoft.com/office/drawing/2016/5/12/chartex" xmlns:cx7="http://schemas.microsoft.com/office/drawing/2016/5/13/chartex" xmlns:cx8="http://schemas.microsoft.com/office/drawing/2016/5/14/chartex" xmlns:mc="http://schemas.openxmlformats.org/markup-compatibility/2006" xmlns:aink="http://schemas.microsoft.com/office/drawing/2016/ink" xmlns:am3d="http://schemas.microsoft.com/office/drawing/2017/model3d" xmlns:o="urn:schemas-microsoft-com:office:office" xmlns:oel="http://schemas.microsoft.com/office/2019/extlst" xmlns:r="http://schemas.openxmlformats.org/officeDocument/2006/relationships" xmlns:m="http://schemas.openxmlformats.org/officeDocument/2006/math" xmlns:v="urn:schemas-microsoft-com:vml" xmlns:wp14="http://schemas.microsoft.com/office/word/2010/wordprocessingDrawing" xmlns:wp="http://schemas.openxmlformats.org/drawingml/2006/wordprocessingDrawing" xmlns:w10="urn:schemas-microsoft-com:office:word" xmlns:w="http://schemas.openxmlformats.org/wordprocessingml/2006/main" xmlns:w14="http://schemas.microsoft.com/office/word/2010/wordml" xmlns:w15="http://schemas.microsoft.com/office/word/2012/wordml" xmlns:w16cex="http://schemas.microsoft.com/office/word/2018/wordml/cex" xmlns:w16cid="http://schemas.microsoft.com/office/word/2016/wordml/cid" xmlns:w16="http://schemas.microsoft.com/office/word/2018/wordml" xmlns:w16sdtdh="http://schemas.microsoft.com/office/word/2020/wordml/sdtdatahash" xmlns:w16se="http://schemas.microsoft.com/office/word/2015/wordml/symex" xmlns:wpg="http://schemas.microsoft.com/office/word/2010/wordprocessingGroup" xmlns:wpi="http://schemas.microsoft.com/office/word/2010/wordprocessingInk" xmlns:wne="http://schemas.microsoft.com/office/word/2006/wordml" xmlns:wps="http://schemas.microsoft.com/office/word/2010/wordprocessingShape" mc:Ignorable="w14 w15 w16se w16cid w16 w16cex w16sdtdh wp14">
   <w:body>
     <w:p>
       <w:r>
@@ -38,16 +38,11 @@
         <w:t xml:space="preserve"> image listed in the presentation. To do so, right-click the link on the presentation, go to “Copy Link Location”, then go to Import -&gt; URL in Fiji. Do it for </w:t>
       </w:r>
       <w:r>
-        <w:t xml:space="preserve">the image we will </w:t>
-      </w:r>
-      <w:proofErr w:type="gramStart"/>
-      <w:r>
-        <w:t>use:</w:t>
+        <w:t>the image we will use:</w:t>
       </w:r>
       <w:r>
         <w:t xml:space="preserve"> “02-Biological_Image.tif”.</w:t>
       </w:r>
-      <w:proofErr w:type="gramEnd"/>
       <w:r>
         <w:br/>
       </w:r>
@@ -243,6 +238,9 @@
         <w:t xml:space="preserve">Select the Line </w:t>
       </w:r>
       <w:r>
+        <w:rPr>
+          <w:noProof/>
+        </w:rPr>
         <w:drawing>
           <wp:inline distT="0" distB="0" distL="0" distR="0" wp14:anchorId="37557E30" wp14:editId="65D6DB17">
             <wp:extent cx="285790" cy="266737"/>
@@ -335,6 +333,9 @@
         <w:br/>
       </w:r>
       <w:r>
+        <w:rPr>
+          <w:noProof/>
+        </w:rPr>
         <w:drawing>
           <wp:inline distT="0" distB="0" distL="0" distR="0" wp14:anchorId="73E5CA19" wp14:editId="31BC8DF9">
             <wp:extent cx="5943600" cy="2936875"/>
@@ -387,6 +388,9 @@
         <w:t xml:space="preserve">Now select the Rectangle </w:t>
       </w:r>
       <w:r>
+        <w:rPr>
+          <w:noProof/>
+        </w:rPr>
         <w:drawing>
           <wp:inline distT="0" distB="0" distL="0" distR="0" wp14:anchorId="4EEACB02" wp14:editId="207ADBC1">
             <wp:extent cx="266737" cy="285790"/>
@@ -424,7 +428,13 @@
         </w:drawing>
       </w:r>
       <w:r>
-        <w:t xml:space="preserve"> tool. Draw a rectangle on your image and press ‘m’ (or Analyze -&gt; Measure). What are the differences from the previous measures you have seen for your line?</w:t>
+        <w:t xml:space="preserve"> tool. Draw a rectangle on your image and press ‘m’ (or Analyze -&gt; Measure). What are the differences from the previous measure</w:t>
+      </w:r>
+      <w:r>
+        <w:t>ment</w:t>
+      </w:r>
+      <w:r>
+        <w:t>s you have seen for your line?</w:t>
       </w:r>
     </w:p>
     <w:p>
@@ -481,6 +491,9 @@
         <w:br/>
       </w:r>
       <w:r>
+        <w:rPr>
+          <w:noProof/>
+        </w:rPr>
         <w:drawing>
           <wp:inline distT="0" distB="0" distL="0" distR="0" wp14:anchorId="1C42D326" wp14:editId="79D4AECD">
             <wp:extent cx="3352800" cy="2977766"/>
@@ -636,13 +649,8 @@
         <w:t xml:space="preserve"> press ok. </w:t>
       </w:r>
       <w:r>
-        <w:t xml:space="preserve">That </w:t>
-      </w:r>
-      <w:proofErr w:type="gramStart"/>
-      <w:r>
-        <w:t>is</w:t>
-      </w:r>
-      <w:proofErr w:type="gramEnd"/>
+        <w:t>That is</w:t>
+      </w:r>
       <w:r>
         <w:t xml:space="preserve"> it!</w:t>
       </w:r>
@@ -650,6 +658,9 @@
         <w:br/>
       </w:r>
       <w:r>
+        <w:rPr>
+          <w:noProof/>
+        </w:rPr>
         <w:drawing>
           <wp:inline distT="0" distB="0" distL="0" distR="0" wp14:anchorId="7E17D313" wp14:editId="5A04AFA8">
             <wp:extent cx="5943600" cy="4101465"/>
@@ -698,7 +709,7 @@
 </file>
 
 <file path=word/numbering.xml><?xml version="1.0" encoding="utf-8"?>
-<w:numbering xmlns:wpc="http://schemas.microsoft.com/office/word/2010/wordprocessingCanvas" xmlns:cx="http://schemas.microsoft.com/office/drawing/2014/chartex" xmlns:cx1="http://schemas.microsoft.com/office/drawing/2015/9/8/chartex" xmlns:cx2="http://schemas.microsoft.com/office/drawing/2015/10/21/chartex" xmlns:cx3="http://schemas.microsoft.com/office/drawing/2016/5/9/chartex" xmlns:cx4="http://schemas.microsoft.com/office/drawing/2016/5/10/chartex" xmlns:cx5="http://schemas.microsoft.com/office/drawing/2016/5/11/chartex" xmlns:cx6="http://schemas.microsoft.com/office/drawing/2016/5/12/chartex" xmlns:cx7="http://schemas.microsoft.com/office/drawing/2016/5/13/chartex" xmlns:cx8="http://schemas.microsoft.com/office/drawing/2016/5/14/chartex" xmlns:mc="http://schemas.openxmlformats.org/markup-compatibility/2006" xmlns:aink="http://schemas.microsoft.com/office/drawing/2016/ink" xmlns:am3d="http://schemas.microsoft.com/office/drawing/2017/model3d" xmlns:o="urn:schemas-microsoft-com:office:office" xmlns:r="http://schemas.openxmlformats.org/officeDocument/2006/relationships" xmlns:m="http://schemas.openxmlformats.org/officeDocument/2006/math" xmlns:v="urn:schemas-microsoft-com:vml" xmlns:wp14="http://schemas.microsoft.com/office/word/2010/wordprocessingDrawing" xmlns:wp="http://schemas.openxmlformats.org/drawingml/2006/wordprocessingDrawing" xmlns:w10="urn:schemas-microsoft-com:office:word" xmlns:w="http://schemas.openxmlformats.org/wordprocessingml/2006/main" xmlns:w14="http://schemas.microsoft.com/office/word/2010/wordml" xmlns:w15="http://schemas.microsoft.com/office/word/2012/wordml" xmlns:w16cex="http://schemas.microsoft.com/office/word/2018/wordml/cex" xmlns:w16cid="http://schemas.microsoft.com/office/word/2016/wordml/cid" xmlns:w16="http://schemas.microsoft.com/office/word/2018/wordml" xmlns:w16se="http://schemas.microsoft.com/office/word/2015/wordml/symex" xmlns:wpg="http://schemas.microsoft.com/office/word/2010/wordprocessingGroup" xmlns:wpi="http://schemas.microsoft.com/office/word/2010/wordprocessingInk" xmlns:wne="http://schemas.microsoft.com/office/word/2006/wordml" xmlns:wps="http://schemas.microsoft.com/office/word/2010/wordprocessingShape" mc:Ignorable="w14 w15 w16se w16cid w16 w16cex wp14">
+<w:numbering xmlns:wpc="http://schemas.microsoft.com/office/word/2010/wordprocessingCanvas" xmlns:cx="http://schemas.microsoft.com/office/drawing/2014/chartex" xmlns:cx1="http://schemas.microsoft.com/office/drawing/2015/9/8/chartex" xmlns:cx2="http://schemas.microsoft.com/office/drawing/2015/10/21/chartex" xmlns:cx3="http://schemas.microsoft.com/office/drawing/2016/5/9/chartex" xmlns:cx4="http://schemas.microsoft.com/office/drawing/2016/5/10/chartex" xmlns:cx5="http://schemas.microsoft.com/office/drawing/2016/5/11/chartex" xmlns:cx6="http://schemas.microsoft.com/office/drawing/2016/5/12/chartex" xmlns:cx7="http://schemas.microsoft.com/office/drawing/2016/5/13/chartex" xmlns:cx8="http://schemas.microsoft.com/office/drawing/2016/5/14/chartex" xmlns:mc="http://schemas.openxmlformats.org/markup-compatibility/2006" xmlns:aink="http://schemas.microsoft.com/office/drawing/2016/ink" xmlns:am3d="http://schemas.microsoft.com/office/drawing/2017/model3d" xmlns:o="urn:schemas-microsoft-com:office:office" xmlns:oel="http://schemas.microsoft.com/office/2019/extlst" xmlns:r="http://schemas.openxmlformats.org/officeDocument/2006/relationships" xmlns:m="http://schemas.openxmlformats.org/officeDocument/2006/math" xmlns:v="urn:schemas-microsoft-com:vml" xmlns:wp14="http://schemas.microsoft.com/office/word/2010/wordprocessingDrawing" xmlns:wp="http://schemas.openxmlformats.org/drawingml/2006/wordprocessingDrawing" xmlns:w10="urn:schemas-microsoft-com:office:word" xmlns:w="http://schemas.openxmlformats.org/wordprocessingml/2006/main" xmlns:w14="http://schemas.microsoft.com/office/word/2010/wordml" xmlns:w15="http://schemas.microsoft.com/office/word/2012/wordml" xmlns:w16cex="http://schemas.microsoft.com/office/word/2018/wordml/cex" xmlns:w16cid="http://schemas.microsoft.com/office/word/2016/wordml/cid" xmlns:w16="http://schemas.microsoft.com/office/word/2018/wordml" xmlns:w16sdtdh="http://schemas.microsoft.com/office/word/2020/wordml/sdtdatahash" xmlns:w16se="http://schemas.microsoft.com/office/word/2015/wordml/symex" xmlns:wpg="http://schemas.microsoft.com/office/word/2010/wordprocessingGroup" xmlns:wpi="http://schemas.microsoft.com/office/word/2010/wordprocessingInk" xmlns:wne="http://schemas.microsoft.com/office/word/2006/wordml" xmlns:wps="http://schemas.microsoft.com/office/word/2010/wordprocessingShape" mc:Ignorable="w14 w15 w16se w16cid w16 w16cex w16sdtdh wp14">
   <w:abstractNum w:abstractNumId="0" w15:restartNumberingAfterBreak="0">
     <w:nsid w:val="1EFA1DB5"/>
     <w:multiLevelType w:val="hybridMultilevel"/>
@@ -788,14 +799,14 @@
       </w:pPr>
     </w:lvl>
   </w:abstractNum>
-  <w:num w:numId="1">
+  <w:num w:numId="1" w16cid:durableId="1730348345">
     <w:abstractNumId w:val="0"/>
   </w:num>
 </w:numbering>
 </file>
 
 <file path=word/styles.xml><?xml version="1.0" encoding="utf-8"?>
-<w:styles xmlns:mc="http://schemas.openxmlformats.org/markup-compatibility/2006" xmlns:r="http://schemas.openxmlformats.org/officeDocument/2006/relationships" xmlns:w="http://schemas.openxmlformats.org/wordprocessingml/2006/main" xmlns:w14="http://schemas.microsoft.com/office/word/2010/wordml" xmlns:w15="http://schemas.microsoft.com/office/word/2012/wordml" xmlns:w16cex="http://schemas.microsoft.com/office/word/2018/wordml/cex" xmlns:w16cid="http://schemas.microsoft.com/office/word/2016/wordml/cid" xmlns:w16="http://schemas.microsoft.com/office/word/2018/wordml" xmlns:w16se="http://schemas.microsoft.com/office/word/2015/wordml/symex" mc:Ignorable="w14 w15 w16se w16cid w16 w16cex">
+<w:styles xmlns:mc="http://schemas.openxmlformats.org/markup-compatibility/2006" xmlns:r="http://schemas.openxmlformats.org/officeDocument/2006/relationships" xmlns:w="http://schemas.openxmlformats.org/wordprocessingml/2006/main" xmlns:w14="http://schemas.microsoft.com/office/word/2010/wordml" xmlns:w15="http://schemas.microsoft.com/office/word/2012/wordml" xmlns:w16cex="http://schemas.microsoft.com/office/word/2018/wordml/cex" xmlns:w16cid="http://schemas.microsoft.com/office/word/2016/wordml/cid" xmlns:w16="http://schemas.microsoft.com/office/word/2018/wordml" xmlns:w16sdtdh="http://schemas.microsoft.com/office/word/2020/wordml/sdtdatahash" xmlns:w16se="http://schemas.microsoft.com/office/word/2015/wordml/symex" mc:Ignorable="w14 w15 w16se w16cid w16 w16cex w16sdtdh">
   <w:docDefaults>
     <w:rPrDefault>
       <w:rPr>

</xml_diff>